<commit_message>
somechanges have fixed the alignment
</commit_message>
<xml_diff>
--- a/backend-exhibits/Teams to Google Chat - Included Features.docx
+++ b/backend-exhibits/Teams to Google Chat - Included Features.docx
@@ -16,14 +16,13 @@
         <w:tblCellMar>
           <w:top w:w="95" w:type="dxa"/>
           <w:left w:w="66" w:type="dxa"/>
-          <w:bottom w:w="0" w:type="dxa"/>
           <w:right w:w="41" w:type="dxa"/>
         </w:tblCellMar>
         <w:tblLook w:val="04A0" w:firstRow="1" w:lastRow="0" w:firstColumn="1" w:lastColumn="0" w:noHBand="0" w:noVBand="1"/>
       </w:tblPr>
       <w:tblGrid>
-        <w:gridCol w:w="4708"/>
-        <w:gridCol w:w="6013"/>
+        <w:gridCol w:w="4359"/>
+        <w:gridCol w:w="6362"/>
       </w:tblGrid>
       <w:tr>
         <w:trPr>
@@ -43,15 +42,20 @@
           </w:tcPr>
           <w:p>
             <w:pPr>
-              <w:spacing w:after="0"/>
               <w:ind w:right="25"/>
               <w:jc w:val="center"/>
-            </w:pPr>
-            <w:r>
-              <w:rPr>
-                <w:rFonts w:ascii="Arial" w:eastAsia="Arial" w:hAnsi="Arial" w:cs="Arial"/>
-                <w:b/>
-                <w:sz w:val="18"/>
+              <w:rPr>
+                <w:rFonts w:ascii="Arial" w:hAnsi="Arial" w:cs="Arial"/>
+                <w:sz w:val="21"/>
+                <w:szCs w:val="21"/>
+              </w:rPr>
+            </w:pPr>
+            <w:r>
+              <w:rPr>
+                <w:rFonts w:ascii="Arial" w:eastAsia="Arial" w:hAnsi="Arial" w:cs="Arial"/>
+                <w:b/>
+                <w:sz w:val="21"/>
+                <w:szCs w:val="21"/>
               </w:rPr>
               <w:t>INCLUDED IN TEAMS-TO-GOOGLE CHAT MIGRATION FEATURES</w:t>
             </w:r>
@@ -64,23 +68,28 @@
         </w:trPr>
         <w:tc>
           <w:tcPr>
-            <w:tcW w:w="4708" w:type="dxa"/>
-            <w:tcBorders>
-              <w:top w:val="single" w:sz="6" w:space="0" w:color="666666"/>
-              <w:left w:val="single" w:sz="6" w:space="0" w:color="666666"/>
-              <w:bottom w:val="single" w:sz="6" w:space="0" w:color="666666"/>
-              <w:right w:val="single" w:sz="6" w:space="0" w:color="666666"/>
-            </w:tcBorders>
-          </w:tcPr>
-          <w:p>
-            <w:pPr>
-              <w:spacing w:after="0"/>
-            </w:pPr>
-            <w:r>
-              <w:rPr>
-                <w:rFonts w:ascii="Arial" w:eastAsia="Arial" w:hAnsi="Arial" w:cs="Arial"/>
-                <w:b/>
-                <w:sz w:val="21"/>
+            <w:tcW w:w="4359" w:type="dxa"/>
+            <w:tcBorders>
+              <w:top w:val="single" w:sz="6" w:space="0" w:color="666666"/>
+              <w:left w:val="single" w:sz="6" w:space="0" w:color="666666"/>
+              <w:bottom w:val="single" w:sz="6" w:space="0" w:color="666666"/>
+              <w:right w:val="single" w:sz="6" w:space="0" w:color="666666"/>
+            </w:tcBorders>
+          </w:tcPr>
+          <w:p>
+            <w:pPr>
+              <w:rPr>
+                <w:rFonts w:ascii="Arial" w:hAnsi="Arial" w:cs="Arial"/>
+                <w:sz w:val="21"/>
+                <w:szCs w:val="21"/>
+              </w:rPr>
+            </w:pPr>
+            <w:r>
+              <w:rPr>
+                <w:rFonts w:ascii="Arial" w:eastAsia="Arial" w:hAnsi="Arial" w:cs="Arial"/>
+                <w:b/>
+                <w:sz w:val="21"/>
+                <w:szCs w:val="21"/>
               </w:rPr>
               <w:t>One Time Migration</w:t>
             </w:r>
@@ -88,7 +97,7 @@
         </w:tc>
         <w:tc>
           <w:tcPr>
-            <w:tcW w:w="6013" w:type="dxa"/>
+            <w:tcW w:w="6362" w:type="dxa"/>
             <w:tcBorders>
               <w:top w:val="single" w:sz="6" w:space="0" w:color="666666"/>
               <w:left w:val="single" w:sz="6" w:space="0" w:color="666666"/>
@@ -99,26 +108,36 @@
           </w:tcPr>
           <w:p>
             <w:pPr>
-              <w:spacing w:after="0"/>
-              <w:ind w:left="9"/>
-            </w:pPr>
-            <w:r>
-              <w:rPr>
-                <w:rFonts w:ascii="Arial" w:eastAsia="Arial" w:hAnsi="Arial" w:cs="Arial"/>
-                <w:sz w:val="19"/>
+              <w:ind w:left="9"/>
+              <w:rPr>
+                <w:rFonts w:ascii="Arial" w:hAnsi="Arial" w:cs="Arial"/>
+                <w:sz w:val="21"/>
+                <w:szCs w:val="21"/>
+              </w:rPr>
+            </w:pPr>
+            <w:r>
+              <w:rPr>
+                <w:rFonts w:ascii="Arial" w:eastAsia="Arial" w:hAnsi="Arial" w:cs="Arial"/>
+                <w:sz w:val="21"/>
+                <w:szCs w:val="21"/>
               </w:rPr>
               <w:t xml:space="preserve">The initial transfer of channels and direct messages (DMs) from </w:t>
             </w:r>
           </w:p>
           <w:p>
             <w:pPr>
-              <w:spacing w:after="0"/>
-              <w:ind w:left="9"/>
-            </w:pPr>
-            <w:r>
-              <w:rPr>
-                <w:rFonts w:ascii="Arial" w:eastAsia="Arial" w:hAnsi="Arial" w:cs="Arial"/>
-                <w:sz w:val="19"/>
+              <w:ind w:left="9"/>
+              <w:rPr>
+                <w:rFonts w:ascii="Arial" w:hAnsi="Arial" w:cs="Arial"/>
+                <w:sz w:val="21"/>
+                <w:szCs w:val="21"/>
+              </w:rPr>
+            </w:pPr>
+            <w:r>
+              <w:rPr>
+                <w:rFonts w:ascii="Arial" w:eastAsia="Arial" w:hAnsi="Arial" w:cs="Arial"/>
+                <w:sz w:val="21"/>
+                <w:szCs w:val="21"/>
               </w:rPr>
               <w:t>Source to Destination</w:t>
             </w:r>
@@ -131,23 +150,28 @@
         </w:trPr>
         <w:tc>
           <w:tcPr>
-            <w:tcW w:w="4708" w:type="dxa"/>
-            <w:tcBorders>
-              <w:top w:val="single" w:sz="6" w:space="0" w:color="666666"/>
-              <w:left w:val="single" w:sz="6" w:space="0" w:color="666666"/>
-              <w:bottom w:val="single" w:sz="6" w:space="0" w:color="666666"/>
-              <w:right w:val="single" w:sz="6" w:space="0" w:color="666666"/>
-            </w:tcBorders>
-          </w:tcPr>
-          <w:p>
-            <w:pPr>
-              <w:spacing w:after="0"/>
-            </w:pPr>
-            <w:r>
-              <w:rPr>
-                <w:rFonts w:ascii="Arial" w:eastAsia="Arial" w:hAnsi="Arial" w:cs="Arial"/>
-                <w:b/>
-                <w:sz w:val="21"/>
+            <w:tcW w:w="4359" w:type="dxa"/>
+            <w:tcBorders>
+              <w:top w:val="single" w:sz="6" w:space="0" w:color="666666"/>
+              <w:left w:val="single" w:sz="6" w:space="0" w:color="666666"/>
+              <w:bottom w:val="single" w:sz="6" w:space="0" w:color="666666"/>
+              <w:right w:val="single" w:sz="6" w:space="0" w:color="666666"/>
+            </w:tcBorders>
+          </w:tcPr>
+          <w:p>
+            <w:pPr>
+              <w:rPr>
+                <w:rFonts w:ascii="Arial" w:hAnsi="Arial" w:cs="Arial"/>
+                <w:sz w:val="21"/>
+                <w:szCs w:val="21"/>
+              </w:rPr>
+            </w:pPr>
+            <w:r>
+              <w:rPr>
+                <w:rFonts w:ascii="Arial" w:eastAsia="Arial" w:hAnsi="Arial" w:cs="Arial"/>
+                <w:b/>
+                <w:sz w:val="21"/>
+                <w:szCs w:val="21"/>
               </w:rPr>
               <w:t>Delta Migration</w:t>
             </w:r>
@@ -155,36 +179,46 @@
         </w:tc>
         <w:tc>
           <w:tcPr>
-            <w:tcW w:w="6013" w:type="dxa"/>
-            <w:tcBorders>
-              <w:top w:val="single" w:sz="6" w:space="0" w:color="666666"/>
-              <w:left w:val="single" w:sz="6" w:space="0" w:color="666666"/>
-              <w:bottom w:val="single" w:sz="6" w:space="0" w:color="666666"/>
-              <w:right w:val="single" w:sz="6" w:space="0" w:color="666666"/>
-            </w:tcBorders>
-          </w:tcPr>
-          <w:p>
-            <w:pPr>
-              <w:spacing w:after="0"/>
-              <w:ind w:left="9"/>
-            </w:pPr>
-            <w:r>
-              <w:rPr>
-                <w:rFonts w:ascii="Arial" w:eastAsia="Arial" w:hAnsi="Arial" w:cs="Arial"/>
-                <w:sz w:val="19"/>
+            <w:tcW w:w="6362" w:type="dxa"/>
+            <w:tcBorders>
+              <w:top w:val="single" w:sz="6" w:space="0" w:color="666666"/>
+              <w:left w:val="single" w:sz="6" w:space="0" w:color="666666"/>
+              <w:bottom w:val="single" w:sz="6" w:space="0" w:color="666666"/>
+              <w:right w:val="single" w:sz="6" w:space="0" w:color="666666"/>
+            </w:tcBorders>
+          </w:tcPr>
+          <w:p>
+            <w:pPr>
+              <w:ind w:left="9"/>
+              <w:rPr>
+                <w:rFonts w:ascii="Arial" w:hAnsi="Arial" w:cs="Arial"/>
+                <w:sz w:val="21"/>
+                <w:szCs w:val="21"/>
+              </w:rPr>
+            </w:pPr>
+            <w:r>
+              <w:rPr>
+                <w:rFonts w:ascii="Arial" w:eastAsia="Arial" w:hAnsi="Arial" w:cs="Arial"/>
+                <w:sz w:val="21"/>
+                <w:szCs w:val="21"/>
               </w:rPr>
               <w:t xml:space="preserve">Transfers only the incremental changes or new/modified data in </w:t>
             </w:r>
           </w:p>
           <w:p>
             <w:pPr>
-              <w:spacing w:after="0"/>
-              <w:ind w:left="9"/>
-            </w:pPr>
-            <w:r>
-              <w:rPr>
-                <w:rFonts w:ascii="Arial" w:eastAsia="Arial" w:hAnsi="Arial" w:cs="Arial"/>
-                <w:sz w:val="19"/>
+              <w:ind w:left="9"/>
+              <w:rPr>
+                <w:rFonts w:ascii="Arial" w:hAnsi="Arial" w:cs="Arial"/>
+                <w:sz w:val="21"/>
+                <w:szCs w:val="21"/>
+              </w:rPr>
+            </w:pPr>
+            <w:r>
+              <w:rPr>
+                <w:rFonts w:ascii="Arial" w:eastAsia="Arial" w:hAnsi="Arial" w:cs="Arial"/>
+                <w:sz w:val="21"/>
+                <w:szCs w:val="21"/>
               </w:rPr>
               <w:t>Channels and DMs since the last migration</w:t>
             </w:r>
@@ -197,23 +231,28 @@
         </w:trPr>
         <w:tc>
           <w:tcPr>
-            <w:tcW w:w="4708" w:type="dxa"/>
-            <w:tcBorders>
-              <w:top w:val="single" w:sz="6" w:space="0" w:color="666666"/>
-              <w:left w:val="single" w:sz="6" w:space="0" w:color="666666"/>
-              <w:bottom w:val="single" w:sz="6" w:space="0" w:color="666666"/>
-              <w:right w:val="single" w:sz="6" w:space="0" w:color="666666"/>
-            </w:tcBorders>
-          </w:tcPr>
-          <w:p>
-            <w:pPr>
-              <w:spacing w:after="0"/>
-            </w:pPr>
-            <w:r>
-              <w:rPr>
-                <w:rFonts w:ascii="Arial" w:eastAsia="Arial" w:hAnsi="Arial" w:cs="Arial"/>
-                <w:b/>
-                <w:sz w:val="21"/>
+            <w:tcW w:w="4359" w:type="dxa"/>
+            <w:tcBorders>
+              <w:top w:val="single" w:sz="6" w:space="0" w:color="666666"/>
+              <w:left w:val="single" w:sz="6" w:space="0" w:color="666666"/>
+              <w:bottom w:val="single" w:sz="6" w:space="0" w:color="666666"/>
+              <w:right w:val="single" w:sz="6" w:space="0" w:color="666666"/>
+            </w:tcBorders>
+          </w:tcPr>
+          <w:p>
+            <w:pPr>
+              <w:rPr>
+                <w:rFonts w:ascii="Arial" w:hAnsi="Arial" w:cs="Arial"/>
+                <w:sz w:val="21"/>
+                <w:szCs w:val="21"/>
+              </w:rPr>
+            </w:pPr>
+            <w:r>
+              <w:rPr>
+                <w:rFonts w:ascii="Arial" w:eastAsia="Arial" w:hAnsi="Arial" w:cs="Arial"/>
+                <w:b/>
+                <w:sz w:val="21"/>
+                <w:szCs w:val="21"/>
               </w:rPr>
               <w:t>Public Channels Migration</w:t>
             </w:r>
@@ -221,7 +260,7 @@
         </w:tc>
         <w:tc>
           <w:tcPr>
-            <w:tcW w:w="6013" w:type="dxa"/>
+            <w:tcW w:w="6362" w:type="dxa"/>
             <w:tcBorders>
               <w:top w:val="single" w:sz="6" w:space="0" w:color="666666"/>
               <w:left w:val="single" w:sz="6" w:space="0" w:color="666666"/>
@@ -232,13 +271,18 @@
           </w:tcPr>
           <w:p>
             <w:pPr>
-              <w:spacing w:after="0"/>
-              <w:ind w:left="9"/>
-            </w:pPr>
-            <w:r>
-              <w:rPr>
-                <w:rFonts w:ascii="Arial" w:eastAsia="Arial" w:hAnsi="Arial" w:cs="Arial"/>
-                <w:sz w:val="19"/>
+              <w:ind w:left="9"/>
+              <w:rPr>
+                <w:rFonts w:ascii="Arial" w:hAnsi="Arial" w:cs="Arial"/>
+                <w:sz w:val="21"/>
+                <w:szCs w:val="21"/>
+              </w:rPr>
+            </w:pPr>
+            <w:r>
+              <w:rPr>
+                <w:rFonts w:ascii="Arial" w:eastAsia="Arial" w:hAnsi="Arial" w:cs="Arial"/>
+                <w:sz w:val="21"/>
+                <w:szCs w:val="21"/>
               </w:rPr>
               <w:t>Migrates data from public groups, including all associated messages, attachments, etc to the destination platform</w:t>
             </w:r>
@@ -251,23 +295,28 @@
         </w:trPr>
         <w:tc>
           <w:tcPr>
-            <w:tcW w:w="4708" w:type="dxa"/>
-            <w:tcBorders>
-              <w:top w:val="single" w:sz="6" w:space="0" w:color="666666"/>
-              <w:left w:val="single" w:sz="6" w:space="0" w:color="666666"/>
-              <w:bottom w:val="single" w:sz="6" w:space="0" w:color="666666"/>
-              <w:right w:val="single" w:sz="6" w:space="0" w:color="666666"/>
-            </w:tcBorders>
-          </w:tcPr>
-          <w:p>
-            <w:pPr>
-              <w:spacing w:after="0"/>
-            </w:pPr>
-            <w:r>
-              <w:rPr>
-                <w:rFonts w:ascii="Arial" w:eastAsia="Arial" w:hAnsi="Arial" w:cs="Arial"/>
-                <w:b/>
-                <w:sz w:val="21"/>
+            <w:tcW w:w="4359" w:type="dxa"/>
+            <w:tcBorders>
+              <w:top w:val="single" w:sz="6" w:space="0" w:color="666666"/>
+              <w:left w:val="single" w:sz="6" w:space="0" w:color="666666"/>
+              <w:bottom w:val="single" w:sz="6" w:space="0" w:color="666666"/>
+              <w:right w:val="single" w:sz="6" w:space="0" w:color="666666"/>
+            </w:tcBorders>
+          </w:tcPr>
+          <w:p>
+            <w:pPr>
+              <w:rPr>
+                <w:rFonts w:ascii="Arial" w:hAnsi="Arial" w:cs="Arial"/>
+                <w:sz w:val="21"/>
+                <w:szCs w:val="21"/>
+              </w:rPr>
+            </w:pPr>
+            <w:r>
+              <w:rPr>
+                <w:rFonts w:ascii="Arial" w:eastAsia="Arial" w:hAnsi="Arial" w:cs="Arial"/>
+                <w:b/>
+                <w:sz w:val="21"/>
+                <w:szCs w:val="21"/>
               </w:rPr>
               <w:t>Private Channels Migration</w:t>
             </w:r>
@@ -275,23 +324,28 @@
         </w:tc>
         <w:tc>
           <w:tcPr>
-            <w:tcW w:w="6013" w:type="dxa"/>
-            <w:tcBorders>
-              <w:top w:val="single" w:sz="6" w:space="0" w:color="666666"/>
-              <w:left w:val="single" w:sz="6" w:space="0" w:color="666666"/>
-              <w:bottom w:val="single" w:sz="6" w:space="0" w:color="666666"/>
-              <w:right w:val="single" w:sz="6" w:space="0" w:color="666666"/>
-            </w:tcBorders>
-          </w:tcPr>
-          <w:p>
-            <w:pPr>
-              <w:spacing w:after="0"/>
-              <w:ind w:left="9"/>
-            </w:pPr>
-            <w:r>
-              <w:rPr>
-                <w:rFonts w:ascii="Arial" w:eastAsia="Arial" w:hAnsi="Arial" w:cs="Arial"/>
-                <w:sz w:val="19"/>
+            <w:tcW w:w="6362" w:type="dxa"/>
+            <w:tcBorders>
+              <w:top w:val="single" w:sz="6" w:space="0" w:color="666666"/>
+              <w:left w:val="single" w:sz="6" w:space="0" w:color="666666"/>
+              <w:bottom w:val="single" w:sz="6" w:space="0" w:color="666666"/>
+              <w:right w:val="single" w:sz="6" w:space="0" w:color="666666"/>
+            </w:tcBorders>
+          </w:tcPr>
+          <w:p>
+            <w:pPr>
+              <w:ind w:left="9"/>
+              <w:rPr>
+                <w:rFonts w:ascii="Arial" w:hAnsi="Arial" w:cs="Arial"/>
+                <w:sz w:val="21"/>
+                <w:szCs w:val="21"/>
+              </w:rPr>
+            </w:pPr>
+            <w:r>
+              <w:rPr>
+                <w:rFonts w:ascii="Arial" w:eastAsia="Arial" w:hAnsi="Arial" w:cs="Arial"/>
+                <w:sz w:val="21"/>
+                <w:szCs w:val="21"/>
               </w:rPr>
               <w:t>Migrating data from private channels, preserving message history and content while maintaining the appropriate access restrictions.</w:t>
             </w:r>
@@ -304,23 +358,28 @@
         </w:trPr>
         <w:tc>
           <w:tcPr>
-            <w:tcW w:w="4708" w:type="dxa"/>
-            <w:tcBorders>
-              <w:top w:val="single" w:sz="6" w:space="0" w:color="666666"/>
-              <w:left w:val="single" w:sz="6" w:space="0" w:color="666666"/>
-              <w:bottom w:val="single" w:sz="6" w:space="0" w:color="666666"/>
-              <w:right w:val="single" w:sz="6" w:space="0" w:color="666666"/>
-            </w:tcBorders>
-          </w:tcPr>
-          <w:p>
-            <w:pPr>
-              <w:spacing w:after="0"/>
-            </w:pPr>
-            <w:r>
-              <w:rPr>
-                <w:rFonts w:ascii="Arial" w:eastAsia="Arial" w:hAnsi="Arial" w:cs="Arial"/>
-                <w:b/>
-                <w:sz w:val="21"/>
+            <w:tcW w:w="4359" w:type="dxa"/>
+            <w:tcBorders>
+              <w:top w:val="single" w:sz="6" w:space="0" w:color="666666"/>
+              <w:left w:val="single" w:sz="6" w:space="0" w:color="666666"/>
+              <w:bottom w:val="single" w:sz="6" w:space="0" w:color="666666"/>
+              <w:right w:val="single" w:sz="6" w:space="0" w:color="666666"/>
+            </w:tcBorders>
+          </w:tcPr>
+          <w:p>
+            <w:pPr>
+              <w:rPr>
+                <w:rFonts w:ascii="Arial" w:hAnsi="Arial" w:cs="Arial"/>
+                <w:sz w:val="21"/>
+                <w:szCs w:val="21"/>
+              </w:rPr>
+            </w:pPr>
+            <w:r>
+              <w:rPr>
+                <w:rFonts w:ascii="Arial" w:eastAsia="Arial" w:hAnsi="Arial" w:cs="Arial"/>
+                <w:b/>
+                <w:sz w:val="21"/>
+                <w:szCs w:val="21"/>
               </w:rPr>
               <w:t>Channel Members</w:t>
             </w:r>
@@ -328,23 +387,28 @@
         </w:tc>
         <w:tc>
           <w:tcPr>
-            <w:tcW w:w="6013" w:type="dxa"/>
-            <w:tcBorders>
-              <w:top w:val="single" w:sz="6" w:space="0" w:color="666666"/>
-              <w:left w:val="single" w:sz="6" w:space="0" w:color="666666"/>
-              <w:bottom w:val="single" w:sz="6" w:space="0" w:color="666666"/>
-              <w:right w:val="single" w:sz="6" w:space="0" w:color="666666"/>
-            </w:tcBorders>
-          </w:tcPr>
-          <w:p>
-            <w:pPr>
-              <w:spacing w:after="0"/>
-              <w:ind w:left="9"/>
-            </w:pPr>
-            <w:r>
-              <w:rPr>
-                <w:rFonts w:ascii="Arial" w:eastAsia="Arial" w:hAnsi="Arial" w:cs="Arial"/>
-                <w:sz w:val="19"/>
+            <w:tcW w:w="6362" w:type="dxa"/>
+            <w:tcBorders>
+              <w:top w:val="single" w:sz="6" w:space="0" w:color="666666"/>
+              <w:left w:val="single" w:sz="6" w:space="0" w:color="666666"/>
+              <w:bottom w:val="single" w:sz="6" w:space="0" w:color="666666"/>
+              <w:right w:val="single" w:sz="6" w:space="0" w:color="666666"/>
+            </w:tcBorders>
+          </w:tcPr>
+          <w:p>
+            <w:pPr>
+              <w:ind w:left="9"/>
+              <w:rPr>
+                <w:rFonts w:ascii="Arial" w:hAnsi="Arial" w:cs="Arial"/>
+                <w:sz w:val="21"/>
+                <w:szCs w:val="21"/>
+              </w:rPr>
+            </w:pPr>
+            <w:r>
+              <w:rPr>
+                <w:rFonts w:ascii="Arial" w:eastAsia="Arial" w:hAnsi="Arial" w:cs="Arial"/>
+                <w:sz w:val="21"/>
+                <w:szCs w:val="21"/>
               </w:rPr>
               <w:t xml:space="preserve">Ensuring that all members of the migrated channels are correctly transferred to </w:t>
             </w:r>
@@ -353,7 +417,8 @@
             <w:r>
               <w:rPr>
                 <w:rFonts w:ascii="Arial" w:eastAsia="Arial" w:hAnsi="Arial" w:cs="Arial"/>
-                <w:sz w:val="19"/>
+                <w:sz w:val="21"/>
+                <w:szCs w:val="21"/>
               </w:rPr>
               <w:t>destination,maintaining</w:t>
             </w:r>
@@ -362,7 +427,8 @@
             <w:r>
               <w:rPr>
                 <w:rFonts w:ascii="Arial" w:eastAsia="Arial" w:hAnsi="Arial" w:cs="Arial"/>
-                <w:sz w:val="19"/>
+                <w:sz w:val="21"/>
+                <w:szCs w:val="21"/>
               </w:rPr>
               <w:t xml:space="preserve"> the same membership and permissions.</w:t>
             </w:r>
@@ -375,23 +441,28 @@
         </w:trPr>
         <w:tc>
           <w:tcPr>
-            <w:tcW w:w="4708" w:type="dxa"/>
-            <w:tcBorders>
-              <w:top w:val="single" w:sz="6" w:space="0" w:color="666666"/>
-              <w:left w:val="single" w:sz="6" w:space="0" w:color="666666"/>
-              <w:bottom w:val="single" w:sz="6" w:space="0" w:color="666666"/>
-              <w:right w:val="single" w:sz="6" w:space="0" w:color="666666"/>
-            </w:tcBorders>
-          </w:tcPr>
-          <w:p>
-            <w:pPr>
-              <w:spacing w:after="0"/>
-            </w:pPr>
-            <w:r>
-              <w:rPr>
-                <w:rFonts w:ascii="Arial" w:eastAsia="Arial" w:hAnsi="Arial" w:cs="Arial"/>
-                <w:b/>
-                <w:sz w:val="21"/>
+            <w:tcW w:w="4359" w:type="dxa"/>
+            <w:tcBorders>
+              <w:top w:val="single" w:sz="6" w:space="0" w:color="666666"/>
+              <w:left w:val="single" w:sz="6" w:space="0" w:color="666666"/>
+              <w:bottom w:val="single" w:sz="6" w:space="0" w:color="666666"/>
+              <w:right w:val="single" w:sz="6" w:space="0" w:color="666666"/>
+            </w:tcBorders>
+          </w:tcPr>
+          <w:p>
+            <w:pPr>
+              <w:rPr>
+                <w:rFonts w:ascii="Arial" w:hAnsi="Arial" w:cs="Arial"/>
+                <w:sz w:val="21"/>
+                <w:szCs w:val="21"/>
+              </w:rPr>
+            </w:pPr>
+            <w:r>
+              <w:rPr>
+                <w:rFonts w:ascii="Arial" w:eastAsia="Arial" w:hAnsi="Arial" w:cs="Arial"/>
+                <w:b/>
+                <w:sz w:val="21"/>
+                <w:szCs w:val="21"/>
               </w:rPr>
               <w:t>Text Messages</w:t>
             </w:r>
@@ -399,23 +470,28 @@
         </w:tc>
         <w:tc>
           <w:tcPr>
-            <w:tcW w:w="6013" w:type="dxa"/>
-            <w:tcBorders>
-              <w:top w:val="single" w:sz="6" w:space="0" w:color="666666"/>
-              <w:left w:val="single" w:sz="6" w:space="0" w:color="666666"/>
-              <w:bottom w:val="single" w:sz="6" w:space="0" w:color="666666"/>
-              <w:right w:val="single" w:sz="6" w:space="0" w:color="666666"/>
-            </w:tcBorders>
-          </w:tcPr>
-          <w:p>
-            <w:pPr>
-              <w:spacing w:after="0"/>
+            <w:tcW w:w="6362" w:type="dxa"/>
+            <w:tcBorders>
+              <w:top w:val="single" w:sz="6" w:space="0" w:color="666666"/>
+              <w:left w:val="single" w:sz="6" w:space="0" w:color="666666"/>
+              <w:bottom w:val="single" w:sz="6" w:space="0" w:color="666666"/>
+              <w:right w:val="single" w:sz="6" w:space="0" w:color="666666"/>
+            </w:tcBorders>
+          </w:tcPr>
+          <w:p>
+            <w:pPr>
               <w:ind w:left="9" w:right="8"/>
-            </w:pPr>
-            <w:r>
-              <w:rPr>
-                <w:rFonts w:ascii="Arial" w:eastAsia="Arial" w:hAnsi="Arial" w:cs="Arial"/>
-                <w:sz w:val="19"/>
+              <w:rPr>
+                <w:rFonts w:ascii="Arial" w:hAnsi="Arial" w:cs="Arial"/>
+                <w:sz w:val="21"/>
+                <w:szCs w:val="21"/>
+              </w:rPr>
+            </w:pPr>
+            <w:r>
+              <w:rPr>
+                <w:rFonts w:ascii="Arial" w:eastAsia="Arial" w:hAnsi="Arial" w:cs="Arial"/>
+                <w:sz w:val="21"/>
+                <w:szCs w:val="21"/>
               </w:rPr>
               <w:t>Transferring regular messages from Source to Destination, including text-based communication between users.</w:t>
             </w:r>
@@ -428,23 +504,28 @@
         </w:trPr>
         <w:tc>
           <w:tcPr>
-            <w:tcW w:w="4708" w:type="dxa"/>
-            <w:tcBorders>
-              <w:top w:val="single" w:sz="6" w:space="0" w:color="666666"/>
-              <w:left w:val="single" w:sz="6" w:space="0" w:color="666666"/>
-              <w:bottom w:val="single" w:sz="6" w:space="0" w:color="666666"/>
-              <w:right w:val="single" w:sz="6" w:space="0" w:color="666666"/>
-            </w:tcBorders>
-          </w:tcPr>
-          <w:p>
-            <w:pPr>
-              <w:spacing w:after="0"/>
-            </w:pPr>
-            <w:r>
-              <w:rPr>
-                <w:rFonts w:ascii="Arial" w:eastAsia="Arial" w:hAnsi="Arial" w:cs="Arial"/>
-                <w:b/>
-                <w:sz w:val="19"/>
+            <w:tcW w:w="4359" w:type="dxa"/>
+            <w:tcBorders>
+              <w:top w:val="single" w:sz="6" w:space="0" w:color="666666"/>
+              <w:left w:val="single" w:sz="6" w:space="0" w:color="666666"/>
+              <w:bottom w:val="single" w:sz="6" w:space="0" w:color="666666"/>
+              <w:right w:val="single" w:sz="6" w:space="0" w:color="666666"/>
+            </w:tcBorders>
+          </w:tcPr>
+          <w:p>
+            <w:pPr>
+              <w:rPr>
+                <w:rFonts w:ascii="Arial" w:hAnsi="Arial" w:cs="Arial"/>
+                <w:sz w:val="21"/>
+                <w:szCs w:val="21"/>
+              </w:rPr>
+            </w:pPr>
+            <w:r>
+              <w:rPr>
+                <w:rFonts w:ascii="Arial" w:eastAsia="Arial" w:hAnsi="Arial" w:cs="Arial"/>
+                <w:b/>
+                <w:sz w:val="21"/>
+                <w:szCs w:val="21"/>
               </w:rPr>
               <w:t>Message Posted Username</w:t>
             </w:r>
@@ -452,23 +533,28 @@
         </w:tc>
         <w:tc>
           <w:tcPr>
-            <w:tcW w:w="6013" w:type="dxa"/>
-            <w:tcBorders>
-              <w:top w:val="single" w:sz="6" w:space="0" w:color="666666"/>
-              <w:left w:val="single" w:sz="6" w:space="0" w:color="666666"/>
-              <w:bottom w:val="single" w:sz="6" w:space="0" w:color="666666"/>
-              <w:right w:val="single" w:sz="6" w:space="0" w:color="666666"/>
-            </w:tcBorders>
-          </w:tcPr>
-          <w:p>
-            <w:pPr>
-              <w:spacing w:after="0"/>
-              <w:ind w:left="9"/>
-            </w:pPr>
-            <w:r>
-              <w:rPr>
-                <w:rFonts w:ascii="Arial" w:eastAsia="Arial" w:hAnsi="Arial" w:cs="Arial"/>
-                <w:sz w:val="19"/>
+            <w:tcW w:w="6362" w:type="dxa"/>
+            <w:tcBorders>
+              <w:top w:val="single" w:sz="6" w:space="0" w:color="666666"/>
+              <w:left w:val="single" w:sz="6" w:space="0" w:color="666666"/>
+              <w:bottom w:val="single" w:sz="6" w:space="0" w:color="666666"/>
+              <w:right w:val="single" w:sz="6" w:space="0" w:color="666666"/>
+            </w:tcBorders>
+          </w:tcPr>
+          <w:p>
+            <w:pPr>
+              <w:ind w:left="9"/>
+              <w:rPr>
+                <w:rFonts w:ascii="Arial" w:hAnsi="Arial" w:cs="Arial"/>
+                <w:sz w:val="21"/>
+                <w:szCs w:val="21"/>
+              </w:rPr>
+            </w:pPr>
+            <w:r>
+              <w:rPr>
+                <w:rFonts w:ascii="Arial" w:eastAsia="Arial" w:hAnsi="Arial" w:cs="Arial"/>
+                <w:sz w:val="21"/>
+                <w:szCs w:val="21"/>
               </w:rPr>
               <w:t>Retaining the information about the user who posted each message during the migration process, enabling proper attribution.</w:t>
             </w:r>
@@ -481,23 +567,28 @@
         </w:trPr>
         <w:tc>
           <w:tcPr>
-            <w:tcW w:w="4708" w:type="dxa"/>
-            <w:tcBorders>
-              <w:top w:val="single" w:sz="6" w:space="0" w:color="666666"/>
-              <w:left w:val="single" w:sz="6" w:space="0" w:color="666666"/>
-              <w:bottom w:val="single" w:sz="6" w:space="0" w:color="666666"/>
-              <w:right w:val="single" w:sz="6" w:space="0" w:color="666666"/>
-            </w:tcBorders>
-          </w:tcPr>
-          <w:p>
-            <w:pPr>
-              <w:spacing w:after="0"/>
-            </w:pPr>
-            <w:r>
-              <w:rPr>
-                <w:rFonts w:ascii="Arial" w:eastAsia="Arial" w:hAnsi="Arial" w:cs="Arial"/>
-                <w:b/>
-                <w:sz w:val="19"/>
+            <w:tcW w:w="4359" w:type="dxa"/>
+            <w:tcBorders>
+              <w:top w:val="single" w:sz="6" w:space="0" w:color="666666"/>
+              <w:left w:val="single" w:sz="6" w:space="0" w:color="666666"/>
+              <w:bottom w:val="single" w:sz="6" w:space="0" w:color="666666"/>
+              <w:right w:val="single" w:sz="6" w:space="0" w:color="666666"/>
+            </w:tcBorders>
+          </w:tcPr>
+          <w:p>
+            <w:pPr>
+              <w:rPr>
+                <w:rFonts w:ascii="Arial" w:hAnsi="Arial" w:cs="Arial"/>
+                <w:sz w:val="21"/>
+                <w:szCs w:val="21"/>
+              </w:rPr>
+            </w:pPr>
+            <w:r>
+              <w:rPr>
+                <w:rFonts w:ascii="Arial" w:eastAsia="Arial" w:hAnsi="Arial" w:cs="Arial"/>
+                <w:b/>
+                <w:sz w:val="21"/>
+                <w:szCs w:val="21"/>
               </w:rPr>
               <w:t>Threads (</w:t>
             </w:r>
@@ -506,7 +597,8 @@
               <w:rPr>
                 <w:rFonts w:ascii="Arial" w:eastAsia="Arial" w:hAnsi="Arial" w:cs="Arial"/>
                 <w:b/>
-                <w:sz w:val="19"/>
+                <w:sz w:val="21"/>
+                <w:szCs w:val="21"/>
               </w:rPr>
               <w:t>reply</w:t>
             </w:r>
@@ -515,7 +607,8 @@
               <w:rPr>
                 <w:rFonts w:ascii="Arial" w:eastAsia="Arial" w:hAnsi="Arial" w:cs="Arial"/>
                 <w:b/>
-                <w:sz w:val="19"/>
+                <w:sz w:val="21"/>
+                <w:szCs w:val="21"/>
               </w:rPr>
               <w:t xml:space="preserve"> messages) for Channels</w:t>
             </w:r>
@@ -523,23 +616,28 @@
         </w:tc>
         <w:tc>
           <w:tcPr>
-            <w:tcW w:w="6013" w:type="dxa"/>
-            <w:tcBorders>
-              <w:top w:val="single" w:sz="6" w:space="0" w:color="666666"/>
-              <w:left w:val="single" w:sz="6" w:space="0" w:color="666666"/>
-              <w:bottom w:val="single" w:sz="6" w:space="0" w:color="666666"/>
-              <w:right w:val="single" w:sz="6" w:space="0" w:color="666666"/>
-            </w:tcBorders>
-          </w:tcPr>
-          <w:p>
-            <w:pPr>
-              <w:spacing w:after="0"/>
-              <w:ind w:left="9"/>
-            </w:pPr>
-            <w:r>
-              <w:rPr>
-                <w:rFonts w:ascii="Arial" w:eastAsia="Arial" w:hAnsi="Arial" w:cs="Arial"/>
-                <w:sz w:val="19"/>
+            <w:tcW w:w="6362" w:type="dxa"/>
+            <w:tcBorders>
+              <w:top w:val="single" w:sz="6" w:space="0" w:color="666666"/>
+              <w:left w:val="single" w:sz="6" w:space="0" w:color="666666"/>
+              <w:bottom w:val="single" w:sz="6" w:space="0" w:color="666666"/>
+              <w:right w:val="single" w:sz="6" w:space="0" w:color="666666"/>
+            </w:tcBorders>
+          </w:tcPr>
+          <w:p>
+            <w:pPr>
+              <w:ind w:left="9"/>
+              <w:rPr>
+                <w:rFonts w:ascii="Arial" w:hAnsi="Arial" w:cs="Arial"/>
+                <w:sz w:val="21"/>
+                <w:szCs w:val="21"/>
+              </w:rPr>
+            </w:pPr>
+            <w:r>
+              <w:rPr>
+                <w:rFonts w:ascii="Arial" w:eastAsia="Arial" w:hAnsi="Arial" w:cs="Arial"/>
+                <w:sz w:val="21"/>
+                <w:szCs w:val="21"/>
               </w:rPr>
               <w:t>Preserving threaded conversations within channels, allowing users to follow and participate in ongoing discussions.</w:t>
             </w:r>
@@ -552,23 +650,28 @@
         </w:trPr>
         <w:tc>
           <w:tcPr>
-            <w:tcW w:w="4708" w:type="dxa"/>
-            <w:tcBorders>
-              <w:top w:val="single" w:sz="6" w:space="0" w:color="666666"/>
-              <w:left w:val="single" w:sz="6" w:space="0" w:color="666666"/>
-              <w:bottom w:val="single" w:sz="6" w:space="0" w:color="666666"/>
-              <w:right w:val="single" w:sz="6" w:space="0" w:color="666666"/>
-            </w:tcBorders>
-          </w:tcPr>
-          <w:p>
-            <w:pPr>
-              <w:spacing w:after="0"/>
-            </w:pPr>
-            <w:r>
-              <w:rPr>
-                <w:rFonts w:ascii="Arial" w:eastAsia="Arial" w:hAnsi="Arial" w:cs="Arial"/>
-                <w:b/>
-                <w:sz w:val="19"/>
+            <w:tcW w:w="4359" w:type="dxa"/>
+            <w:tcBorders>
+              <w:top w:val="single" w:sz="6" w:space="0" w:color="666666"/>
+              <w:left w:val="single" w:sz="6" w:space="0" w:color="666666"/>
+              <w:bottom w:val="single" w:sz="6" w:space="0" w:color="666666"/>
+              <w:right w:val="single" w:sz="6" w:space="0" w:color="666666"/>
+            </w:tcBorders>
+          </w:tcPr>
+          <w:p>
+            <w:pPr>
+              <w:rPr>
+                <w:rFonts w:ascii="Arial" w:hAnsi="Arial" w:cs="Arial"/>
+                <w:sz w:val="21"/>
+                <w:szCs w:val="21"/>
+              </w:rPr>
+            </w:pPr>
+            <w:r>
+              <w:rPr>
+                <w:rFonts w:ascii="Arial" w:eastAsia="Arial" w:hAnsi="Arial" w:cs="Arial"/>
+                <w:b/>
+                <w:sz w:val="21"/>
+                <w:szCs w:val="21"/>
               </w:rPr>
               <w:t>Threads (</w:t>
             </w:r>
@@ -577,7 +680,8 @@
               <w:rPr>
                 <w:rFonts w:ascii="Arial" w:eastAsia="Arial" w:hAnsi="Arial" w:cs="Arial"/>
                 <w:b/>
-                <w:sz w:val="19"/>
+                <w:sz w:val="21"/>
+                <w:szCs w:val="21"/>
               </w:rPr>
               <w:t>reply</w:t>
             </w:r>
@@ -586,7 +690,8 @@
               <w:rPr>
                 <w:rFonts w:ascii="Arial" w:eastAsia="Arial" w:hAnsi="Arial" w:cs="Arial"/>
                 <w:b/>
-                <w:sz w:val="19"/>
+                <w:sz w:val="21"/>
+                <w:szCs w:val="21"/>
               </w:rPr>
               <w:t xml:space="preserve"> messages) for DMs</w:t>
             </w:r>
@@ -594,23 +699,28 @@
         </w:tc>
         <w:tc>
           <w:tcPr>
-            <w:tcW w:w="6013" w:type="dxa"/>
-            <w:tcBorders>
-              <w:top w:val="single" w:sz="6" w:space="0" w:color="666666"/>
-              <w:left w:val="single" w:sz="6" w:space="0" w:color="666666"/>
-              <w:bottom w:val="single" w:sz="6" w:space="0" w:color="666666"/>
-              <w:right w:val="single" w:sz="6" w:space="0" w:color="666666"/>
-            </w:tcBorders>
-          </w:tcPr>
-          <w:p>
-            <w:pPr>
-              <w:spacing w:after="0"/>
-              <w:ind w:left="9"/>
-            </w:pPr>
-            <w:r>
-              <w:rPr>
-                <w:rFonts w:ascii="Arial" w:eastAsia="Arial" w:hAnsi="Arial" w:cs="Arial"/>
-                <w:sz w:val="19"/>
+            <w:tcW w:w="6362" w:type="dxa"/>
+            <w:tcBorders>
+              <w:top w:val="single" w:sz="6" w:space="0" w:color="666666"/>
+              <w:left w:val="single" w:sz="6" w:space="0" w:color="666666"/>
+              <w:bottom w:val="single" w:sz="6" w:space="0" w:color="666666"/>
+              <w:right w:val="single" w:sz="6" w:space="0" w:color="666666"/>
+            </w:tcBorders>
+          </w:tcPr>
+          <w:p>
+            <w:pPr>
+              <w:ind w:left="9"/>
+              <w:rPr>
+                <w:rFonts w:ascii="Arial" w:hAnsi="Arial" w:cs="Arial"/>
+                <w:sz w:val="21"/>
+                <w:szCs w:val="21"/>
+              </w:rPr>
+            </w:pPr>
+            <w:r>
+              <w:rPr>
+                <w:rFonts w:ascii="Arial" w:eastAsia="Arial" w:hAnsi="Arial" w:cs="Arial"/>
+                <w:sz w:val="21"/>
+                <w:szCs w:val="21"/>
               </w:rPr>
               <w:t>For direct/group messages, replies are migrated as new/ separate messages</w:t>
             </w:r>
@@ -623,23 +733,28 @@
         </w:trPr>
         <w:tc>
           <w:tcPr>
-            <w:tcW w:w="4708" w:type="dxa"/>
-            <w:tcBorders>
-              <w:top w:val="single" w:sz="6" w:space="0" w:color="666666"/>
-              <w:left w:val="single" w:sz="6" w:space="0" w:color="666666"/>
-              <w:bottom w:val="single" w:sz="6" w:space="0" w:color="666666"/>
-              <w:right w:val="single" w:sz="6" w:space="0" w:color="666666"/>
-            </w:tcBorders>
-          </w:tcPr>
-          <w:p>
-            <w:pPr>
-              <w:spacing w:after="0"/>
-            </w:pPr>
-            <w:r>
-              <w:rPr>
-                <w:rFonts w:ascii="Arial" w:eastAsia="Arial" w:hAnsi="Arial" w:cs="Arial"/>
-                <w:b/>
-                <w:sz w:val="21"/>
+            <w:tcW w:w="4359" w:type="dxa"/>
+            <w:tcBorders>
+              <w:top w:val="single" w:sz="6" w:space="0" w:color="666666"/>
+              <w:left w:val="single" w:sz="6" w:space="0" w:color="666666"/>
+              <w:bottom w:val="single" w:sz="6" w:space="0" w:color="666666"/>
+              <w:right w:val="single" w:sz="6" w:space="0" w:color="666666"/>
+            </w:tcBorders>
+          </w:tcPr>
+          <w:p>
+            <w:pPr>
+              <w:rPr>
+                <w:rFonts w:ascii="Arial" w:hAnsi="Arial" w:cs="Arial"/>
+                <w:sz w:val="21"/>
+                <w:szCs w:val="21"/>
+              </w:rPr>
+            </w:pPr>
+            <w:r>
+              <w:rPr>
+                <w:rFonts w:ascii="Arial" w:eastAsia="Arial" w:hAnsi="Arial" w:cs="Arial"/>
+                <w:b/>
+                <w:sz w:val="21"/>
+                <w:szCs w:val="21"/>
               </w:rPr>
               <w:t>Attachments</w:t>
             </w:r>
@@ -647,23 +762,28 @@
         </w:tc>
         <w:tc>
           <w:tcPr>
-            <w:tcW w:w="6013" w:type="dxa"/>
-            <w:tcBorders>
-              <w:top w:val="single" w:sz="6" w:space="0" w:color="666666"/>
-              <w:left w:val="single" w:sz="6" w:space="0" w:color="666666"/>
-              <w:bottom w:val="single" w:sz="6" w:space="0" w:color="666666"/>
-              <w:right w:val="single" w:sz="6" w:space="0" w:color="666666"/>
-            </w:tcBorders>
-          </w:tcPr>
-          <w:p>
-            <w:pPr>
-              <w:spacing w:after="0"/>
-              <w:ind w:left="9"/>
-            </w:pPr>
-            <w:r>
-              <w:rPr>
-                <w:rFonts w:ascii="Arial" w:eastAsia="Arial" w:hAnsi="Arial" w:cs="Arial"/>
-                <w:sz w:val="19"/>
+            <w:tcW w:w="6362" w:type="dxa"/>
+            <w:tcBorders>
+              <w:top w:val="single" w:sz="6" w:space="0" w:color="666666"/>
+              <w:left w:val="single" w:sz="6" w:space="0" w:color="666666"/>
+              <w:bottom w:val="single" w:sz="6" w:space="0" w:color="666666"/>
+              <w:right w:val="single" w:sz="6" w:space="0" w:color="666666"/>
+            </w:tcBorders>
+          </w:tcPr>
+          <w:p>
+            <w:pPr>
+              <w:ind w:left="9"/>
+              <w:rPr>
+                <w:rFonts w:ascii="Arial" w:hAnsi="Arial" w:cs="Arial"/>
+                <w:sz w:val="21"/>
+                <w:szCs w:val="21"/>
+              </w:rPr>
+            </w:pPr>
+            <w:r>
+              <w:rPr>
+                <w:rFonts w:ascii="Arial" w:eastAsia="Arial" w:hAnsi="Arial" w:cs="Arial"/>
+                <w:sz w:val="21"/>
+                <w:szCs w:val="21"/>
               </w:rPr>
               <w:t>Migrating file attachments shared within channels, ensuring that all relevant files are transferred and accessible</w:t>
             </w:r>
@@ -676,23 +796,28 @@
         </w:trPr>
         <w:tc>
           <w:tcPr>
-            <w:tcW w:w="4708" w:type="dxa"/>
-            <w:tcBorders>
-              <w:top w:val="single" w:sz="6" w:space="0" w:color="666666"/>
-              <w:left w:val="single" w:sz="6" w:space="0" w:color="666666"/>
-              <w:bottom w:val="single" w:sz="6" w:space="0" w:color="666666"/>
-              <w:right w:val="single" w:sz="6" w:space="0" w:color="666666"/>
-            </w:tcBorders>
-          </w:tcPr>
-          <w:p>
-            <w:pPr>
-              <w:spacing w:after="0"/>
-            </w:pPr>
-            <w:r>
-              <w:rPr>
-                <w:rFonts w:ascii="Arial" w:eastAsia="Arial" w:hAnsi="Arial" w:cs="Arial"/>
-                <w:b/>
-                <w:sz w:val="21"/>
+            <w:tcW w:w="4359" w:type="dxa"/>
+            <w:tcBorders>
+              <w:top w:val="single" w:sz="6" w:space="0" w:color="666666"/>
+              <w:left w:val="single" w:sz="6" w:space="0" w:color="666666"/>
+              <w:bottom w:val="single" w:sz="6" w:space="0" w:color="666666"/>
+              <w:right w:val="single" w:sz="6" w:space="0" w:color="666666"/>
+            </w:tcBorders>
+          </w:tcPr>
+          <w:p>
+            <w:pPr>
+              <w:rPr>
+                <w:rFonts w:ascii="Arial" w:hAnsi="Arial" w:cs="Arial"/>
+                <w:sz w:val="21"/>
+                <w:szCs w:val="21"/>
+              </w:rPr>
+            </w:pPr>
+            <w:r>
+              <w:rPr>
+                <w:rFonts w:ascii="Arial" w:eastAsia="Arial" w:hAnsi="Arial" w:cs="Arial"/>
+                <w:b/>
+                <w:sz w:val="21"/>
+                <w:szCs w:val="21"/>
               </w:rPr>
               <w:t>User Mentions in direct messages</w:t>
             </w:r>
@@ -700,23 +825,28 @@
         </w:tc>
         <w:tc>
           <w:tcPr>
-            <w:tcW w:w="6013" w:type="dxa"/>
-            <w:tcBorders>
-              <w:top w:val="single" w:sz="6" w:space="0" w:color="666666"/>
-              <w:left w:val="single" w:sz="6" w:space="0" w:color="666666"/>
-              <w:bottom w:val="single" w:sz="6" w:space="0" w:color="666666"/>
-              <w:right w:val="single" w:sz="6" w:space="0" w:color="666666"/>
-            </w:tcBorders>
-          </w:tcPr>
-          <w:p>
-            <w:pPr>
-              <w:spacing w:after="0"/>
-              <w:ind w:left="9"/>
-            </w:pPr>
-            <w:r>
-              <w:rPr>
-                <w:rFonts w:ascii="Arial" w:eastAsia="Arial" w:hAnsi="Arial" w:cs="Arial"/>
-                <w:sz w:val="19"/>
+            <w:tcW w:w="6362" w:type="dxa"/>
+            <w:tcBorders>
+              <w:top w:val="single" w:sz="6" w:space="0" w:color="666666"/>
+              <w:left w:val="single" w:sz="6" w:space="0" w:color="666666"/>
+              <w:bottom w:val="single" w:sz="6" w:space="0" w:color="666666"/>
+              <w:right w:val="single" w:sz="6" w:space="0" w:color="666666"/>
+            </w:tcBorders>
+          </w:tcPr>
+          <w:p>
+            <w:pPr>
+              <w:ind w:left="9"/>
+              <w:rPr>
+                <w:rFonts w:ascii="Arial" w:hAnsi="Arial" w:cs="Arial"/>
+                <w:sz w:val="21"/>
+                <w:szCs w:val="21"/>
+              </w:rPr>
+            </w:pPr>
+            <w:r>
+              <w:rPr>
+                <w:rFonts w:ascii="Arial" w:eastAsia="Arial" w:hAnsi="Arial" w:cs="Arial"/>
+                <w:sz w:val="21"/>
+                <w:szCs w:val="21"/>
               </w:rPr>
               <w:t>Migrates user mentions (e.g., @username) within direct message conversations, preserving the context and interactions where users are tagged.</w:t>
             </w:r>
@@ -729,23 +859,28 @@
         </w:trPr>
         <w:tc>
           <w:tcPr>
-            <w:tcW w:w="4708" w:type="dxa"/>
-            <w:tcBorders>
-              <w:top w:val="single" w:sz="6" w:space="0" w:color="666666"/>
-              <w:left w:val="single" w:sz="6" w:space="0" w:color="666666"/>
-              <w:bottom w:val="single" w:sz="6" w:space="0" w:color="666666"/>
-              <w:right w:val="single" w:sz="6" w:space="0" w:color="666666"/>
-            </w:tcBorders>
-          </w:tcPr>
-          <w:p>
-            <w:pPr>
-              <w:spacing w:after="0"/>
-            </w:pPr>
-            <w:r>
-              <w:rPr>
-                <w:rFonts w:ascii="Arial" w:eastAsia="Arial" w:hAnsi="Arial" w:cs="Arial"/>
-                <w:b/>
-                <w:sz w:val="21"/>
+            <w:tcW w:w="4359" w:type="dxa"/>
+            <w:tcBorders>
+              <w:top w:val="single" w:sz="6" w:space="0" w:color="666666"/>
+              <w:left w:val="single" w:sz="6" w:space="0" w:color="666666"/>
+              <w:bottom w:val="single" w:sz="6" w:space="0" w:color="666666"/>
+              <w:right w:val="single" w:sz="6" w:space="0" w:color="666666"/>
+            </w:tcBorders>
+          </w:tcPr>
+          <w:p>
+            <w:pPr>
+              <w:rPr>
+                <w:rFonts w:ascii="Arial" w:hAnsi="Arial" w:cs="Arial"/>
+                <w:sz w:val="21"/>
+                <w:szCs w:val="21"/>
+              </w:rPr>
+            </w:pPr>
+            <w:r>
+              <w:rPr>
+                <w:rFonts w:ascii="Arial" w:eastAsia="Arial" w:hAnsi="Arial" w:cs="Arial"/>
+                <w:b/>
+                <w:sz w:val="21"/>
+                <w:szCs w:val="21"/>
               </w:rPr>
               <w:t xml:space="preserve">Emojis </w:t>
             </w:r>
@@ -753,7 +888,7 @@
         </w:tc>
         <w:tc>
           <w:tcPr>
-            <w:tcW w:w="6013" w:type="dxa"/>
+            <w:tcW w:w="6362" w:type="dxa"/>
             <w:tcBorders>
               <w:top w:val="single" w:sz="6" w:space="0" w:color="666666"/>
               <w:left w:val="single" w:sz="6" w:space="0" w:color="666666"/>
@@ -764,13 +899,18 @@
           </w:tcPr>
           <w:p>
             <w:pPr>
-              <w:spacing w:after="0"/>
-              <w:ind w:left="9"/>
-            </w:pPr>
-            <w:r>
-              <w:rPr>
-                <w:rFonts w:ascii="Arial" w:eastAsia="Arial" w:hAnsi="Arial" w:cs="Arial"/>
-                <w:sz w:val="19"/>
+              <w:ind w:left="9"/>
+              <w:rPr>
+                <w:rFonts w:ascii="Arial" w:hAnsi="Arial" w:cs="Arial"/>
+                <w:sz w:val="21"/>
+                <w:szCs w:val="21"/>
+              </w:rPr>
+            </w:pPr>
+            <w:r>
+              <w:rPr>
+                <w:rFonts w:ascii="Arial" w:eastAsia="Arial" w:hAnsi="Arial" w:cs="Arial"/>
+                <w:sz w:val="21"/>
+                <w:szCs w:val="21"/>
               </w:rPr>
               <w:t>Transferring emojis, maintaining the same expressions and visual elements in the migrated content.</w:t>
             </w:r>
@@ -783,23 +923,28 @@
         </w:trPr>
         <w:tc>
           <w:tcPr>
-            <w:tcW w:w="4708" w:type="dxa"/>
-            <w:tcBorders>
-              <w:top w:val="single" w:sz="6" w:space="0" w:color="666666"/>
-              <w:left w:val="single" w:sz="6" w:space="0" w:color="666666"/>
-              <w:bottom w:val="single" w:sz="6" w:space="0" w:color="666666"/>
-              <w:right w:val="single" w:sz="6" w:space="0" w:color="666666"/>
-            </w:tcBorders>
-          </w:tcPr>
-          <w:p>
-            <w:pPr>
-              <w:spacing w:after="0"/>
-            </w:pPr>
-            <w:r>
-              <w:rPr>
-                <w:rFonts w:ascii="Arial" w:eastAsia="Arial" w:hAnsi="Arial" w:cs="Arial"/>
-                <w:b/>
-                <w:sz w:val="21"/>
+            <w:tcW w:w="4359" w:type="dxa"/>
+            <w:tcBorders>
+              <w:top w:val="single" w:sz="6" w:space="0" w:color="666666"/>
+              <w:left w:val="single" w:sz="6" w:space="0" w:color="666666"/>
+              <w:bottom w:val="single" w:sz="6" w:space="0" w:color="666666"/>
+              <w:right w:val="single" w:sz="6" w:space="0" w:color="666666"/>
+            </w:tcBorders>
+          </w:tcPr>
+          <w:p>
+            <w:pPr>
+              <w:rPr>
+                <w:rFonts w:ascii="Arial" w:hAnsi="Arial" w:cs="Arial"/>
+                <w:sz w:val="21"/>
+                <w:szCs w:val="21"/>
+              </w:rPr>
+            </w:pPr>
+            <w:r>
+              <w:rPr>
+                <w:rFonts w:ascii="Arial" w:eastAsia="Arial" w:hAnsi="Arial" w:cs="Arial"/>
+                <w:b/>
+                <w:sz w:val="21"/>
+                <w:szCs w:val="21"/>
               </w:rPr>
               <w:t>Reactions</w:t>
             </w:r>
@@ -807,23 +952,28 @@
         </w:tc>
         <w:tc>
           <w:tcPr>
-            <w:tcW w:w="6013" w:type="dxa"/>
-            <w:tcBorders>
-              <w:top w:val="single" w:sz="6" w:space="0" w:color="666666"/>
-              <w:left w:val="single" w:sz="6" w:space="0" w:color="666666"/>
-              <w:bottom w:val="single" w:sz="6" w:space="0" w:color="666666"/>
-              <w:right w:val="single" w:sz="6" w:space="0" w:color="666666"/>
-            </w:tcBorders>
-          </w:tcPr>
-          <w:p>
-            <w:pPr>
-              <w:spacing w:after="0"/>
-              <w:ind w:left="9"/>
-            </w:pPr>
-            <w:r>
-              <w:rPr>
-                <w:rFonts w:ascii="Arial" w:eastAsia="Arial" w:hAnsi="Arial" w:cs="Arial"/>
-                <w:sz w:val="19"/>
+            <w:tcW w:w="6362" w:type="dxa"/>
+            <w:tcBorders>
+              <w:top w:val="single" w:sz="6" w:space="0" w:color="666666"/>
+              <w:left w:val="single" w:sz="6" w:space="0" w:color="666666"/>
+              <w:bottom w:val="single" w:sz="6" w:space="0" w:color="666666"/>
+              <w:right w:val="single" w:sz="6" w:space="0" w:color="666666"/>
+            </w:tcBorders>
+          </w:tcPr>
+          <w:p>
+            <w:pPr>
+              <w:ind w:left="9"/>
+              <w:rPr>
+                <w:rFonts w:ascii="Arial" w:hAnsi="Arial" w:cs="Arial"/>
+                <w:sz w:val="21"/>
+                <w:szCs w:val="21"/>
+              </w:rPr>
+            </w:pPr>
+            <w:r>
+              <w:rPr>
+                <w:rFonts w:ascii="Arial" w:eastAsia="Arial" w:hAnsi="Arial" w:cs="Arial"/>
+                <w:sz w:val="21"/>
+                <w:szCs w:val="21"/>
               </w:rPr>
               <w:t>Transferring reactions used in source, maintaining the same expressions and visual elements in the migrated content.</w:t>
             </w:r>
@@ -836,23 +986,28 @@
         </w:trPr>
         <w:tc>
           <w:tcPr>
-            <w:tcW w:w="4708" w:type="dxa"/>
-            <w:tcBorders>
-              <w:top w:val="single" w:sz="6" w:space="0" w:color="666666"/>
-              <w:left w:val="single" w:sz="6" w:space="0" w:color="666666"/>
-              <w:bottom w:val="single" w:sz="6" w:space="0" w:color="666666"/>
-              <w:right w:val="single" w:sz="6" w:space="0" w:color="666666"/>
-            </w:tcBorders>
-          </w:tcPr>
-          <w:p>
-            <w:pPr>
-              <w:spacing w:after="0"/>
-            </w:pPr>
-            <w:r>
-              <w:rPr>
-                <w:rFonts w:ascii="Arial" w:eastAsia="Arial" w:hAnsi="Arial" w:cs="Arial"/>
-                <w:b/>
-                <w:sz w:val="19"/>
+            <w:tcW w:w="4359" w:type="dxa"/>
+            <w:tcBorders>
+              <w:top w:val="single" w:sz="6" w:space="0" w:color="666666"/>
+              <w:left w:val="single" w:sz="6" w:space="0" w:color="666666"/>
+              <w:bottom w:val="single" w:sz="6" w:space="0" w:color="666666"/>
+              <w:right w:val="single" w:sz="6" w:space="0" w:color="666666"/>
+            </w:tcBorders>
+          </w:tcPr>
+          <w:p>
+            <w:pPr>
+              <w:rPr>
+                <w:rFonts w:ascii="Arial" w:hAnsi="Arial" w:cs="Arial"/>
+                <w:sz w:val="21"/>
+                <w:szCs w:val="21"/>
+              </w:rPr>
+            </w:pPr>
+            <w:r>
+              <w:rPr>
+                <w:rFonts w:ascii="Arial" w:eastAsia="Arial" w:hAnsi="Arial" w:cs="Arial"/>
+                <w:b/>
+                <w:sz w:val="21"/>
+                <w:szCs w:val="21"/>
               </w:rPr>
               <w:t>Pinned Messages</w:t>
             </w:r>
@@ -860,23 +1015,28 @@
         </w:tc>
         <w:tc>
           <w:tcPr>
-            <w:tcW w:w="6013" w:type="dxa"/>
-            <w:tcBorders>
-              <w:top w:val="single" w:sz="6" w:space="0" w:color="666666"/>
-              <w:left w:val="single" w:sz="6" w:space="0" w:color="666666"/>
-              <w:bottom w:val="single" w:sz="6" w:space="0" w:color="666666"/>
-              <w:right w:val="single" w:sz="6" w:space="0" w:color="666666"/>
-            </w:tcBorders>
-          </w:tcPr>
-          <w:p>
-            <w:pPr>
-              <w:spacing w:after="0"/>
+            <w:tcW w:w="6362" w:type="dxa"/>
+            <w:tcBorders>
+              <w:top w:val="single" w:sz="6" w:space="0" w:color="666666"/>
+              <w:left w:val="single" w:sz="6" w:space="0" w:color="666666"/>
+              <w:bottom w:val="single" w:sz="6" w:space="0" w:color="666666"/>
+              <w:right w:val="single" w:sz="6" w:space="0" w:color="666666"/>
+            </w:tcBorders>
+          </w:tcPr>
+          <w:p>
+            <w:pPr>
               <w:ind w:left="9" w:right="11"/>
-            </w:pPr>
-            <w:r>
-              <w:rPr>
-                <w:rFonts w:ascii="Arial" w:eastAsia="Arial" w:hAnsi="Arial" w:cs="Arial"/>
-                <w:sz w:val="19"/>
+              <w:rPr>
+                <w:rFonts w:ascii="Arial" w:hAnsi="Arial" w:cs="Arial"/>
+                <w:sz w:val="21"/>
+                <w:szCs w:val="21"/>
+              </w:rPr>
+            </w:pPr>
+            <w:r>
+              <w:rPr>
+                <w:rFonts w:ascii="Arial" w:eastAsia="Arial" w:hAnsi="Arial" w:cs="Arial"/>
+                <w:sz w:val="21"/>
+                <w:szCs w:val="21"/>
               </w:rPr>
               <w:t>Preserving pinned messages in Destination channel or DM, allowing important information and announcements to remain accessible in the destination.</w:t>
             </w:r>
@@ -889,23 +1049,28 @@
         </w:trPr>
         <w:tc>
           <w:tcPr>
-            <w:tcW w:w="4708" w:type="dxa"/>
-            <w:tcBorders>
-              <w:top w:val="single" w:sz="6" w:space="0" w:color="666666"/>
-              <w:left w:val="single" w:sz="6" w:space="0" w:color="666666"/>
-              <w:bottom w:val="single" w:sz="6" w:space="0" w:color="666666"/>
-              <w:right w:val="single" w:sz="6" w:space="0" w:color="666666"/>
-            </w:tcBorders>
-          </w:tcPr>
-          <w:p>
-            <w:pPr>
-              <w:spacing w:after="0"/>
-            </w:pPr>
-            <w:r>
-              <w:rPr>
-                <w:rFonts w:ascii="Arial" w:eastAsia="Arial" w:hAnsi="Arial" w:cs="Arial"/>
-                <w:b/>
-                <w:sz w:val="19"/>
+            <w:tcW w:w="4359" w:type="dxa"/>
+            <w:tcBorders>
+              <w:top w:val="single" w:sz="6" w:space="0" w:color="666666"/>
+              <w:left w:val="single" w:sz="6" w:space="0" w:color="666666"/>
+              <w:bottom w:val="single" w:sz="6" w:space="0" w:color="666666"/>
+              <w:right w:val="single" w:sz="6" w:space="0" w:color="666666"/>
+            </w:tcBorders>
+          </w:tcPr>
+          <w:p>
+            <w:pPr>
+              <w:rPr>
+                <w:rFonts w:ascii="Arial" w:hAnsi="Arial" w:cs="Arial"/>
+                <w:sz w:val="21"/>
+                <w:szCs w:val="21"/>
+              </w:rPr>
+            </w:pPr>
+            <w:r>
+              <w:rPr>
+                <w:rFonts w:ascii="Arial" w:eastAsia="Arial" w:hAnsi="Arial" w:cs="Arial"/>
+                <w:b/>
+                <w:sz w:val="21"/>
+                <w:szCs w:val="21"/>
               </w:rPr>
               <w:t>Pre-Scan</w:t>
             </w:r>
@@ -913,7 +1078,7 @@
         </w:tc>
         <w:tc>
           <w:tcPr>
-            <w:tcW w:w="6013" w:type="dxa"/>
+            <w:tcW w:w="6362" w:type="dxa"/>
             <w:tcBorders>
               <w:top w:val="single" w:sz="6" w:space="0" w:color="666666"/>
               <w:left w:val="single" w:sz="6" w:space="0" w:color="666666"/>
@@ -924,13 +1089,18 @@
           </w:tcPr>
           <w:p>
             <w:pPr>
-              <w:spacing w:after="0"/>
-              <w:ind w:left="9"/>
-            </w:pPr>
-            <w:r>
-              <w:rPr>
-                <w:rFonts w:ascii="Arial" w:eastAsia="Arial" w:hAnsi="Arial" w:cs="Arial"/>
-                <w:sz w:val="19"/>
+              <w:ind w:left="9"/>
+              <w:rPr>
+                <w:rFonts w:ascii="Arial" w:hAnsi="Arial" w:cs="Arial"/>
+                <w:sz w:val="21"/>
+                <w:szCs w:val="21"/>
+              </w:rPr>
+            </w:pPr>
+            <w:r>
+              <w:rPr>
+                <w:rFonts w:ascii="Arial" w:eastAsia="Arial" w:hAnsi="Arial" w:cs="Arial"/>
+                <w:sz w:val="21"/>
+                <w:szCs w:val="21"/>
               </w:rPr>
               <w:t>A preliminary check or analysis conducted before the actual migration process to identify potential issues, validate data integrity, and ensure smooth migration execution</w:t>
             </w:r>
@@ -943,23 +1113,28 @@
         </w:trPr>
         <w:tc>
           <w:tcPr>
-            <w:tcW w:w="4708" w:type="dxa"/>
-            <w:tcBorders>
-              <w:top w:val="single" w:sz="6" w:space="0" w:color="666666"/>
-              <w:left w:val="single" w:sz="6" w:space="0" w:color="666666"/>
-              <w:bottom w:val="single" w:sz="6" w:space="0" w:color="666666"/>
-              <w:right w:val="single" w:sz="6" w:space="0" w:color="666666"/>
-            </w:tcBorders>
-          </w:tcPr>
-          <w:p>
-            <w:pPr>
-              <w:spacing w:after="0"/>
-            </w:pPr>
-            <w:r>
-              <w:rPr>
-                <w:rFonts w:ascii="Arial" w:eastAsia="Arial" w:hAnsi="Arial" w:cs="Arial"/>
-                <w:b/>
-                <w:sz w:val="19"/>
+            <w:tcW w:w="4359" w:type="dxa"/>
+            <w:tcBorders>
+              <w:top w:val="single" w:sz="6" w:space="0" w:color="666666"/>
+              <w:left w:val="single" w:sz="6" w:space="0" w:color="666666"/>
+              <w:bottom w:val="single" w:sz="6" w:space="0" w:color="666666"/>
+              <w:right w:val="single" w:sz="6" w:space="0" w:color="666666"/>
+            </w:tcBorders>
+          </w:tcPr>
+          <w:p>
+            <w:pPr>
+              <w:rPr>
+                <w:rFonts w:ascii="Arial" w:hAnsi="Arial" w:cs="Arial"/>
+                <w:sz w:val="21"/>
+                <w:szCs w:val="21"/>
+              </w:rPr>
+            </w:pPr>
+            <w:r>
+              <w:rPr>
+                <w:rFonts w:ascii="Arial" w:eastAsia="Arial" w:hAnsi="Arial" w:cs="Arial"/>
+                <w:b/>
+                <w:sz w:val="21"/>
+                <w:szCs w:val="21"/>
               </w:rPr>
               <w:lastRenderedPageBreak/>
               <w:t>Direct Messages/ Group DMs Migration</w:t>
@@ -968,23 +1143,28 @@
         </w:tc>
         <w:tc>
           <w:tcPr>
-            <w:tcW w:w="6013" w:type="dxa"/>
-            <w:tcBorders>
-              <w:top w:val="single" w:sz="6" w:space="0" w:color="666666"/>
-              <w:left w:val="single" w:sz="6" w:space="0" w:color="666666"/>
-              <w:bottom w:val="single" w:sz="6" w:space="0" w:color="666666"/>
-              <w:right w:val="single" w:sz="6" w:space="0" w:color="666666"/>
-            </w:tcBorders>
-          </w:tcPr>
-          <w:p>
-            <w:pPr>
-              <w:spacing w:after="0"/>
-              <w:ind w:left="9"/>
-            </w:pPr>
-            <w:r>
-              <w:rPr>
-                <w:rFonts w:ascii="Arial" w:eastAsia="Arial" w:hAnsi="Arial" w:cs="Arial"/>
-                <w:sz w:val="19"/>
+            <w:tcW w:w="6362" w:type="dxa"/>
+            <w:tcBorders>
+              <w:top w:val="single" w:sz="6" w:space="0" w:color="666666"/>
+              <w:left w:val="single" w:sz="6" w:space="0" w:color="666666"/>
+              <w:bottom w:val="single" w:sz="6" w:space="0" w:color="666666"/>
+              <w:right w:val="single" w:sz="6" w:space="0" w:color="666666"/>
+            </w:tcBorders>
+          </w:tcPr>
+          <w:p>
+            <w:pPr>
+              <w:ind w:left="9"/>
+              <w:rPr>
+                <w:rFonts w:ascii="Arial" w:hAnsi="Arial" w:cs="Arial"/>
+                <w:sz w:val="21"/>
+                <w:szCs w:val="21"/>
+              </w:rPr>
+            </w:pPr>
+            <w:r>
+              <w:rPr>
+                <w:rFonts w:ascii="Arial" w:eastAsia="Arial" w:hAnsi="Arial" w:cs="Arial"/>
+                <w:sz w:val="21"/>
+                <w:szCs w:val="21"/>
               </w:rPr>
               <w:t>Migrating one-on-one conversations/ direct messages and Group DMs, ensuring that private communication is transferred securely.</w:t>
             </w:r>
@@ -997,23 +1177,28 @@
         </w:trPr>
         <w:tc>
           <w:tcPr>
-            <w:tcW w:w="4708" w:type="dxa"/>
-            <w:tcBorders>
-              <w:top w:val="single" w:sz="6" w:space="0" w:color="666666"/>
-              <w:left w:val="single" w:sz="6" w:space="0" w:color="666666"/>
-              <w:bottom w:val="single" w:sz="6" w:space="0" w:color="666666"/>
-              <w:right w:val="single" w:sz="6" w:space="0" w:color="666666"/>
-            </w:tcBorders>
-          </w:tcPr>
-          <w:p>
-            <w:pPr>
-              <w:spacing w:after="0"/>
-            </w:pPr>
-            <w:r>
-              <w:rPr>
-                <w:rFonts w:ascii="Arial" w:eastAsia="Arial" w:hAnsi="Arial" w:cs="Arial"/>
-                <w:b/>
-                <w:sz w:val="19"/>
+            <w:tcW w:w="4359" w:type="dxa"/>
+            <w:tcBorders>
+              <w:top w:val="single" w:sz="6" w:space="0" w:color="666666"/>
+              <w:left w:val="single" w:sz="6" w:space="0" w:color="666666"/>
+              <w:bottom w:val="single" w:sz="6" w:space="0" w:color="666666"/>
+              <w:right w:val="single" w:sz="6" w:space="0" w:color="666666"/>
+            </w:tcBorders>
+          </w:tcPr>
+          <w:p>
+            <w:pPr>
+              <w:rPr>
+                <w:rFonts w:ascii="Arial" w:hAnsi="Arial" w:cs="Arial"/>
+                <w:sz w:val="21"/>
+                <w:szCs w:val="21"/>
+              </w:rPr>
+            </w:pPr>
+            <w:r>
+              <w:rPr>
+                <w:rFonts w:ascii="Arial" w:eastAsia="Arial" w:hAnsi="Arial" w:cs="Arial"/>
+                <w:b/>
+                <w:sz w:val="21"/>
+                <w:szCs w:val="21"/>
               </w:rPr>
               <w:t>Unlimited Delta (Initiating Delta multiple times)</w:t>
             </w:r>
@@ -1021,23 +1206,28 @@
         </w:tc>
         <w:tc>
           <w:tcPr>
-            <w:tcW w:w="6013" w:type="dxa"/>
-            <w:tcBorders>
-              <w:top w:val="single" w:sz="6" w:space="0" w:color="666666"/>
-              <w:left w:val="single" w:sz="6" w:space="0" w:color="666666"/>
-              <w:bottom w:val="single" w:sz="6" w:space="0" w:color="666666"/>
-              <w:right w:val="single" w:sz="6" w:space="0" w:color="666666"/>
-            </w:tcBorders>
-          </w:tcPr>
-          <w:p>
-            <w:pPr>
-              <w:spacing w:after="0"/>
-              <w:ind w:left="9"/>
-            </w:pPr>
-            <w:r>
-              <w:rPr>
-                <w:rFonts w:ascii="Arial" w:eastAsia="Arial" w:hAnsi="Arial" w:cs="Arial"/>
-                <w:sz w:val="19"/>
+            <w:tcW w:w="6362" w:type="dxa"/>
+            <w:tcBorders>
+              <w:top w:val="single" w:sz="6" w:space="0" w:color="666666"/>
+              <w:left w:val="single" w:sz="6" w:space="0" w:color="666666"/>
+              <w:bottom w:val="single" w:sz="6" w:space="0" w:color="666666"/>
+              <w:right w:val="single" w:sz="6" w:space="0" w:color="666666"/>
+            </w:tcBorders>
+          </w:tcPr>
+          <w:p>
+            <w:pPr>
+              <w:ind w:left="9"/>
+              <w:rPr>
+                <w:rFonts w:ascii="Arial" w:hAnsi="Arial" w:cs="Arial"/>
+                <w:sz w:val="21"/>
+                <w:szCs w:val="21"/>
+              </w:rPr>
+            </w:pPr>
+            <w:r>
+              <w:rPr>
+                <w:rFonts w:ascii="Arial" w:eastAsia="Arial" w:hAnsi="Arial" w:cs="Arial"/>
+                <w:sz w:val="21"/>
+                <w:szCs w:val="21"/>
               </w:rPr>
               <w:t>Offering unlimited delta migration as a feature, allowing for incremental and continuous migration of messages after a specific point in time, ensuring all new and updated content is seamlessly transferred.</w:t>
             </w:r>
@@ -1050,23 +1240,28 @@
         </w:trPr>
         <w:tc>
           <w:tcPr>
-            <w:tcW w:w="4708" w:type="dxa"/>
-            <w:tcBorders>
-              <w:top w:val="single" w:sz="6" w:space="0" w:color="666666"/>
-              <w:left w:val="single" w:sz="6" w:space="0" w:color="666666"/>
-              <w:bottom w:val="single" w:sz="6" w:space="0" w:color="666666"/>
-              <w:right w:val="single" w:sz="6" w:space="0" w:color="666666"/>
-            </w:tcBorders>
-          </w:tcPr>
-          <w:p>
-            <w:pPr>
-              <w:spacing w:after="0"/>
-            </w:pPr>
-            <w:r>
-              <w:rPr>
-                <w:rFonts w:ascii="Arial" w:eastAsia="Arial" w:hAnsi="Arial" w:cs="Arial"/>
-                <w:b/>
-                <w:sz w:val="19"/>
+            <w:tcW w:w="4359" w:type="dxa"/>
+            <w:tcBorders>
+              <w:top w:val="single" w:sz="6" w:space="0" w:color="666666"/>
+              <w:left w:val="single" w:sz="6" w:space="0" w:color="666666"/>
+              <w:bottom w:val="single" w:sz="6" w:space="0" w:color="666666"/>
+              <w:right w:val="single" w:sz="6" w:space="0" w:color="666666"/>
+            </w:tcBorders>
+          </w:tcPr>
+          <w:p>
+            <w:pPr>
+              <w:rPr>
+                <w:rFonts w:ascii="Arial" w:hAnsi="Arial" w:cs="Arial"/>
+                <w:sz w:val="21"/>
+                <w:szCs w:val="21"/>
+              </w:rPr>
+            </w:pPr>
+            <w:r>
+              <w:rPr>
+                <w:rFonts w:ascii="Arial" w:eastAsia="Arial" w:hAnsi="Arial" w:cs="Arial"/>
+                <w:b/>
+                <w:sz w:val="21"/>
+                <w:szCs w:val="21"/>
               </w:rPr>
               <w:t>Channel Renaming</w:t>
             </w:r>
@@ -1074,7 +1269,7 @@
         </w:tc>
         <w:tc>
           <w:tcPr>
-            <w:tcW w:w="6013" w:type="dxa"/>
+            <w:tcW w:w="6362" w:type="dxa"/>
             <w:tcBorders>
               <w:top w:val="single" w:sz="6" w:space="0" w:color="666666"/>
               <w:left w:val="single" w:sz="6" w:space="0" w:color="666666"/>
@@ -1085,13 +1280,18 @@
           </w:tcPr>
           <w:p>
             <w:pPr>
-              <w:spacing w:after="0"/>
-              <w:ind w:left="9"/>
-            </w:pPr>
-            <w:r>
-              <w:rPr>
-                <w:rFonts w:ascii="Arial" w:eastAsia="Arial" w:hAnsi="Arial" w:cs="Arial"/>
-                <w:sz w:val="19"/>
+              <w:ind w:left="9"/>
+              <w:rPr>
+                <w:rFonts w:ascii="Arial" w:hAnsi="Arial" w:cs="Arial"/>
+                <w:sz w:val="21"/>
+                <w:szCs w:val="21"/>
+              </w:rPr>
+            </w:pPr>
+            <w:r>
+              <w:rPr>
+                <w:rFonts w:ascii="Arial" w:eastAsia="Arial" w:hAnsi="Arial" w:cs="Arial"/>
+                <w:sz w:val="21"/>
+                <w:szCs w:val="21"/>
               </w:rPr>
               <w:t xml:space="preserve">Users </w:t>
             </w:r>
@@ -1099,7 +1299,8 @@
             <w:r>
               <w:rPr>
                 <w:rFonts w:ascii="Arial" w:eastAsia="Arial" w:hAnsi="Arial" w:cs="Arial"/>
-                <w:sz w:val="19"/>
+                <w:sz w:val="21"/>
+                <w:szCs w:val="21"/>
               </w:rPr>
               <w:t>can  rename</w:t>
             </w:r>
@@ -1107,7 +1308,8 @@
             <w:r>
               <w:rPr>
                 <w:rFonts w:ascii="Arial" w:eastAsia="Arial" w:hAnsi="Arial" w:cs="Arial"/>
-                <w:sz w:val="19"/>
+                <w:sz w:val="21"/>
+                <w:szCs w:val="21"/>
               </w:rPr>
               <w:t xml:space="preserve"> channels by simply highlighting the channel name text box.</w:t>
             </w:r>
@@ -1129,7 +1331,6 @@
         <w:tblCellMar>
           <w:top w:w="100" w:type="dxa"/>
           <w:left w:w="66" w:type="dxa"/>
-          <w:bottom w:w="0" w:type="dxa"/>
           <w:right w:w="96" w:type="dxa"/>
         </w:tblCellMar>
         <w:tblLook w:val="04A0" w:firstRow="1" w:lastRow="0" w:firstColumn="1" w:lastColumn="0" w:noHBand="0" w:noVBand="1"/>
@@ -1156,7 +1357,6 @@
           </w:tcPr>
           <w:p>
             <w:pPr>
-              <w:spacing w:after="0"/>
               <w:ind w:left="30"/>
               <w:jc w:val="center"/>
             </w:pPr>
@@ -1186,9 +1386,6 @@
             </w:tcBorders>
           </w:tcPr>
           <w:p>
-            <w:pPr>
-              <w:spacing w:after="0"/>
-            </w:pPr>
             <w:r>
               <w:rPr>
                 <w:rFonts w:ascii="Arial" w:eastAsia="Arial" w:hAnsi="Arial" w:cs="Arial"/>
@@ -1224,7 +1421,6 @@
           </w:p>
           <w:p>
             <w:pPr>
-              <w:spacing w:after="0"/>
               <w:ind w:left="9"/>
             </w:pPr>
             <w:r>
@@ -1263,7 +1459,6 @@
           </w:p>
           <w:p>
             <w:pPr>
-              <w:spacing w:after="0"/>
               <w:ind w:left="9"/>
             </w:pPr>
             <w:r>
@@ -1307,9 +1502,6 @@
             </w:tcBorders>
           </w:tcPr>
           <w:p>
-            <w:pPr>
-              <w:spacing w:after="0"/>
-            </w:pPr>
             <w:r>
               <w:rPr>
                 <w:rFonts w:ascii="Arial" w:eastAsia="Arial" w:hAnsi="Arial" w:cs="Arial"/>
@@ -1332,7 +1524,6 @@
           </w:tcPr>
           <w:p>
             <w:pPr>
-              <w:spacing w:after="0"/>
               <w:ind w:left="9"/>
             </w:pPr>
             <w:r>
@@ -1360,9 +1551,6 @@
             </w:tcBorders>
           </w:tcPr>
           <w:p>
-            <w:pPr>
-              <w:spacing w:after="0"/>
-            </w:pPr>
             <w:r>
               <w:rPr>
                 <w:rFonts w:ascii="Arial" w:eastAsia="Arial" w:hAnsi="Arial" w:cs="Arial"/>
@@ -1385,7 +1573,6 @@
           </w:tcPr>
           <w:p>
             <w:pPr>
-              <w:spacing w:after="0"/>
               <w:ind w:left="9"/>
             </w:pPr>
             <w:r>
@@ -1413,9 +1600,6 @@
             </w:tcBorders>
           </w:tcPr>
           <w:p>
-            <w:pPr>
-              <w:spacing w:after="0"/>
-            </w:pPr>
             <w:r>
               <w:rPr>
                 <w:rFonts w:ascii="Arial" w:eastAsia="Arial" w:hAnsi="Arial" w:cs="Arial"/>
@@ -1438,7 +1622,6 @@
           </w:tcPr>
           <w:p>
             <w:pPr>
-              <w:spacing w:after="0"/>
               <w:ind w:left="9"/>
             </w:pPr>
             <w:r>
@@ -1466,9 +1649,6 @@
             </w:tcBorders>
           </w:tcPr>
           <w:p>
-            <w:pPr>
-              <w:spacing w:after="0"/>
-            </w:pPr>
             <w:r>
               <w:rPr>
                 <w:rFonts w:ascii="Arial" w:eastAsia="Arial" w:hAnsi="Arial" w:cs="Arial"/>
@@ -1491,7 +1671,6 @@
           </w:tcPr>
           <w:p>
             <w:pPr>
-              <w:spacing w:after="0"/>
               <w:ind w:left="9"/>
             </w:pPr>
             <w:r>
@@ -1519,9 +1698,6 @@
             </w:tcBorders>
           </w:tcPr>
           <w:p>
-            <w:pPr>
-              <w:spacing w:after="0"/>
-            </w:pPr>
             <w:r>
               <w:rPr>
                 <w:rFonts w:ascii="Arial" w:eastAsia="Arial" w:hAnsi="Arial" w:cs="Arial"/>
@@ -1545,7 +1721,6 @@
           </w:tcPr>
           <w:p>
             <w:pPr>
-              <w:spacing w:after="0"/>
               <w:ind w:left="9"/>
             </w:pPr>
             <w:r>

</xml_diff>